<commit_message>
adicionado outros ciclos de vidas
</commit_message>
<xml_diff>
--- a/artefatos/Ciclo de vida.docx
+++ b/artefatos/Ciclo de vida.docx
@@ -50,8 +50,6 @@
                 <w:szCs w:val="20"/>
               </w:rPr>
             </w:pPr>
-            <w:bookmarkStart w:id="0" w:name="_GoBack"/>
-            <w:bookmarkEnd w:id="0"/>
             <w:r>
               <w:rPr>
                 <w:sz w:val="20"/>
@@ -931,8 +929,114 @@
         </w:drawing>
       </w:r>
     </w:p>
+    <w:p>
+      <w:r>
+        <w:lastRenderedPageBreak/>
+        <w:t xml:space="preserve">Ciclo de vida do depósito de </w:t>
+      </w:r>
+      <w:r>
+        <w:t>Estoque</w:t>
+      </w:r>
+    </w:p>
+    <w:p>
+      <w:r>
+        <w:rPr>
+          <w:noProof/>
+          <w:lang w:eastAsia="pt-BR"/>
+        </w:rPr>
+        <w:drawing>
+          <wp:inline distT="0" distB="0" distL="0" distR="0" wp14:anchorId="344EC9D0" wp14:editId="335B82A5">
+            <wp:extent cx="5019675" cy="3495675"/>
+            <wp:effectExtent l="0" t="0" r="9525" b="9525"/>
+            <wp:docPr id="2" name="Imagem 2"/>
+            <wp:cNvGraphicFramePr>
+              <a:graphicFrameLocks xmlns:a="http://schemas.openxmlformats.org/drawingml/2006/main" noChangeAspect="1"/>
+            </wp:cNvGraphicFramePr>
+            <a:graphic xmlns:a="http://schemas.openxmlformats.org/drawingml/2006/main">
+              <a:graphicData uri="http://schemas.openxmlformats.org/drawingml/2006/picture">
+                <pic:pic xmlns:pic="http://schemas.openxmlformats.org/drawingml/2006/picture">
+                  <pic:nvPicPr>
+                    <pic:cNvPr id="0" name=""/>
+                    <pic:cNvPicPr/>
+                  </pic:nvPicPr>
+                  <pic:blipFill>
+                    <a:blip r:embed="rId8"/>
+                    <a:stretch>
+                      <a:fillRect/>
+                    </a:stretch>
+                  </pic:blipFill>
+                  <pic:spPr>
+                    <a:xfrm>
+                      <a:off x="0" y="0"/>
+                      <a:ext cx="5019675" cy="3495675"/>
+                    </a:xfrm>
+                    <a:prstGeom prst="rect">
+                      <a:avLst/>
+                    </a:prstGeom>
+                  </pic:spPr>
+                </pic:pic>
+              </a:graphicData>
+            </a:graphic>
+          </wp:inline>
+        </w:drawing>
+      </w:r>
+    </w:p>
+    <w:p>
+      <w:r>
+        <w:t xml:space="preserve">Ciclo de vida do depósito de </w:t>
+      </w:r>
+      <w:r>
+        <w:t>Financeiro</w:t>
+      </w:r>
+    </w:p>
+    <w:p>
+      <w:r>
+        <w:rPr>
+          <w:noProof/>
+          <w:lang w:eastAsia="pt-BR"/>
+        </w:rPr>
+        <w:drawing>
+          <wp:inline distT="0" distB="0" distL="0" distR="0" wp14:anchorId="00316983" wp14:editId="02A980BD">
+            <wp:extent cx="2266950" cy="3829050"/>
+            <wp:effectExtent l="0" t="0" r="0" b="0"/>
+            <wp:docPr id="3" name="Imagem 3"/>
+            <wp:cNvGraphicFramePr>
+              <a:graphicFrameLocks xmlns:a="http://schemas.openxmlformats.org/drawingml/2006/main" noChangeAspect="1"/>
+            </wp:cNvGraphicFramePr>
+            <a:graphic xmlns:a="http://schemas.openxmlformats.org/drawingml/2006/main">
+              <a:graphicData uri="http://schemas.openxmlformats.org/drawingml/2006/picture">
+                <pic:pic xmlns:pic="http://schemas.openxmlformats.org/drawingml/2006/picture">
+                  <pic:nvPicPr>
+                    <pic:cNvPr id="0" name=""/>
+                    <pic:cNvPicPr/>
+                  </pic:nvPicPr>
+                  <pic:blipFill>
+                    <a:blip r:embed="rId9"/>
+                    <a:stretch>
+                      <a:fillRect/>
+                    </a:stretch>
+                  </pic:blipFill>
+                  <pic:spPr>
+                    <a:xfrm>
+                      <a:off x="0" y="0"/>
+                      <a:ext cx="2266950" cy="3829050"/>
+                    </a:xfrm>
+                    <a:prstGeom prst="rect">
+                      <a:avLst/>
+                    </a:prstGeom>
+                  </pic:spPr>
+                </pic:pic>
+              </a:graphicData>
+            </a:graphic>
+          </wp:inline>
+        </w:drawing>
+      </w:r>
+      <w:bookmarkStart w:id="0" w:name="_GoBack"/>
+      <w:bookmarkEnd w:id="0"/>
+    </w:p>
+    <w:p/>
     <w:sectPr>
-      <w:headerReference w:type="default" r:id="rId8"/>
+      <w:headerReference w:type="default" r:id="rId10"/>
       <w:pgSz w:w="11906" w:h="16838"/>
       <w:pgMar w:top="1701" w:right="1134" w:bottom="1134" w:left="1701" w:header="720" w:footer="720" w:gutter="0"/>
       <w:cols w:space="708"/>

</xml_diff>